<commit_message>
updated API Hindi/English - Done Calendar Start and End date sending in API - Done S3 store report
</commit_message>
<xml_diff>
--- a/docs/Astro Weekly Forecast Automation.docx
+++ b/docs/Astro Weekly Forecast Automation.docx
@@ -7,36 +7,14 @@
         <w:rPr>
           <w:b/>
           <w:bCs/>
-          <w:sz w:val="48"/>
-          <w:szCs w:val="48"/>
         </w:rPr>
       </w:pPr>
       <w:r>
         <w:rPr>
           <w:b/>
           <w:bCs/>
-          <w:sz w:val="48"/>
-          <w:szCs w:val="48"/>
-        </w:rPr>
-        <w:t xml:space="preserve">Astro </w:t>
-      </w:r>
-      <w:r>
-        <w:rPr>
-          <w:b/>
-          <w:bCs/>
-          <w:sz w:val="48"/>
-          <w:szCs w:val="48"/>
-        </w:rPr>
-        <w:t>Weekly</w:t>
-      </w:r>
-      <w:r>
-        <w:rPr>
-          <w:b/>
-          <w:bCs/>
-          <w:sz w:val="48"/>
-          <w:szCs w:val="48"/>
-        </w:rPr>
-        <w:t xml:space="preserve"> Forecast Automation</w:t>
+        </w:rPr>
+        <w:t>Astro Daily Forecast Automation</w:t>
       </w:r>
     </w:p>
     <w:p>
@@ -134,7 +112,7 @@
     <w:p>
       <w:r>
         <w:pict>
-          <v:rect id="_x0000_i1103" style="width:0;height:1.5pt" o:hralign="center" o:hrstd="t" o:hr="t" fillcolor="#a0a0a0" stroked="f"/>
+          <v:rect id="_x0000_i1610" style="width:0;height:1.5pt" o:hralign="center" o:hrstd="t" o:hr="t" fillcolor="#a0a0a0" stroked="f"/>
         </w:pict>
       </w:r>
     </w:p>
@@ -422,7 +400,7 @@
     <w:p>
       <w:r>
         <w:pict>
-          <v:rect id="_x0000_i1104" style="width:0;height:1.5pt" o:hralign="center" o:hrstd="t" o:hr="t" fillcolor="#a0a0a0" stroked="f"/>
+          <v:rect id="_x0000_i1611" style="width:0;height:1.5pt" o:hralign="center" o:hrstd="t" o:hr="t" fillcolor="#a0a0a0" stroked="f"/>
         </w:pict>
       </w:r>
     </w:p>
@@ -879,7 +857,7 @@
     <w:p>
       <w:r>
         <w:pict>
-          <v:rect id="_x0000_i1105" style="width:0;height:1.5pt" o:hralign="center" o:hrstd="t" o:hr="t" fillcolor="#a0a0a0" stroked="f"/>
+          <v:rect id="_x0000_i1612" style="width:0;height:1.5pt" o:hralign="center" o:hrstd="t" o:hr="t" fillcolor="#a0a0a0" stroked="f"/>
         </w:pict>
       </w:r>
     </w:p>
@@ -1143,7 +1121,7 @@
       <w:r>
         <w:lastRenderedPageBreak/>
         <w:pict>
-          <v:rect id="_x0000_i1106" style="width:0;height:1.5pt" o:hralign="center" o:hrstd="t" o:hr="t" fillcolor="#a0a0a0" stroked="f"/>
+          <v:rect id="_x0000_i1613" style="width:0;height:1.5pt" o:hralign="center" o:hrstd="t" o:hr="t" fillcolor="#a0a0a0" stroked="f"/>
         </w:pict>
       </w:r>
     </w:p>
@@ -1324,7 +1302,7 @@
     <w:p>
       <w:r>
         <w:pict>
-          <v:rect id="_x0000_i1107" style="width:0;height:1.5pt" o:hralign="center" o:hrstd="t" o:hr="t" fillcolor="#a0a0a0" stroked="f"/>
+          <v:rect id="_x0000_i1614" style="width:0;height:1.5pt" o:hralign="center" o:hrstd="t" o:hr="t" fillcolor="#a0a0a0" stroked="f"/>
         </w:pict>
       </w:r>
     </w:p>
@@ -1574,7 +1552,7 @@
     <w:p>
       <w:r>
         <w:pict>
-          <v:rect id="_x0000_i1108" style="width:0;height:1.5pt" o:hralign="center" o:hrstd="t" o:hr="t" fillcolor="#a0a0a0" stroked="f"/>
+          <v:rect id="_x0000_i1615" style="width:0;height:1.5pt" o:hralign="center" o:hrstd="t" o:hr="t" fillcolor="#a0a0a0" stroked="f"/>
         </w:pict>
       </w:r>
     </w:p>
@@ -1644,7 +1622,7 @@
     <w:p>
       <w:r>
         <w:pict>
-          <v:rect id="_x0000_i1109" style="width:0;height:1.5pt" o:hralign="center" o:hrstd="t" o:hr="t" fillcolor="#a0a0a0" stroked="f"/>
+          <v:rect id="_x0000_i1616" style="width:0;height:1.5pt" o:hralign="center" o:hrstd="t" o:hr="t" fillcolor="#a0a0a0" stroked="f"/>
         </w:pict>
       </w:r>
     </w:p>
@@ -1742,7 +1720,7 @@
     <w:p>
       <w:r>
         <w:pict>
-          <v:rect id="_x0000_i1110" style="width:0;height:1.5pt" o:hralign="center" o:hrstd="t" o:hr="t" fillcolor="#a0a0a0" stroked="f"/>
+          <v:rect id="_x0000_i1617" style="width:0;height:1.5pt" o:hralign="center" o:hrstd="t" o:hr="t" fillcolor="#a0a0a0" stroked="f"/>
         </w:pict>
       </w:r>
     </w:p>
@@ -2112,7 +2090,7 @@
     <w:p>
       <w:r>
         <w:pict>
-          <v:rect id="_x0000_i1111" style="width:0;height:1.5pt" o:hralign="center" o:hrstd="t" o:hr="t" fillcolor="#a0a0a0" stroked="f"/>
+          <v:rect id="_x0000_i1618" style="width:0;height:1.5pt" o:hralign="center" o:hrstd="t" o:hr="t" fillcolor="#a0a0a0" stroked="f"/>
         </w:pict>
       </w:r>
     </w:p>
@@ -2452,7 +2430,7 @@
     <w:p>
       <w:r>
         <w:pict>
-          <v:rect id="_x0000_i1112" style="width:0;height:1.5pt" o:hralign="center" o:hrstd="t" o:hr="t" fillcolor="#a0a0a0" stroked="f"/>
+          <v:rect id="_x0000_i1619" style="width:0;height:1.5pt" o:hralign="center" o:hrstd="t" o:hr="t" fillcolor="#a0a0a0" stroked="f"/>
         </w:pict>
       </w:r>
     </w:p>
@@ -2764,7 +2742,7 @@
     <w:p>
       <w:r>
         <w:pict>
-          <v:rect id="_x0000_i1113" style="width:0;height:1.5pt" o:hralign="center" o:hrstd="t" o:hr="t" fillcolor="#a0a0a0" stroked="f"/>
+          <v:rect id="_x0000_i1620" style="width:0;height:1.5pt" o:hralign="center" o:hrstd="t" o:hr="t" fillcolor="#a0a0a0" stroked="f"/>
         </w:pict>
       </w:r>
     </w:p>
@@ -3014,7 +2992,7 @@
     <w:p>
       <w:r>
         <w:pict>
-          <v:rect id="_x0000_i1114" style="width:0;height:1.5pt" o:hralign="center" o:hrstd="t" o:hr="t" fillcolor="#a0a0a0" stroked="f"/>
+          <v:rect id="_x0000_i1621" style="width:0;height:1.5pt" o:hralign="center" o:hrstd="t" o:hr="t" fillcolor="#a0a0a0" stroked="f"/>
         </w:pict>
       </w:r>
     </w:p>
@@ -3261,7 +3239,7 @@
       <w:r>
         <w:lastRenderedPageBreak/>
         <w:pict>
-          <v:rect id="_x0000_i1115" style="width:0;height:1.5pt" o:hralign="center" o:hrstd="t" o:hr="t" fillcolor="#a0a0a0" stroked="f"/>
+          <v:rect id="_x0000_i1622" style="width:0;height:1.5pt" o:hralign="center" o:hrstd="t" o:hr="t" fillcolor="#a0a0a0" stroked="f"/>
         </w:pict>
       </w:r>
     </w:p>

</xml_diff>